<commit_message>
Update JH SpEmpire Essay F20.docx
</commit_message>
<xml_diff>
--- a/JH SpEmpire Essay F20.docx
+++ b/JH SpEmpire Essay F20.docx
@@ -159,15 +159,7 @@
                                 <w:sz w:val="24"/>
                                 <w:szCs w:val="24"/>
                               </w:rPr>
-                              <w:t>m</w:t>
-                            </w:r>
-                            <w:r>
-                              <w:rPr>
-                                <w:rFonts w:ascii="Garamond" w:eastAsia="Times New Roman" w:hAnsi="Garamond" w:cs="Times New Roman"/>
-                                <w:sz w:val="24"/>
-                                <w:szCs w:val="24"/>
-                              </w:rPr>
-                              <w:t xml:space="preserve">uch of the Habsburg empire – its characteristics, successes, and downfall – can be explained by understanding </w:t>
+                              <w:t xml:space="preserve">much of the Habsburg empire – its characteristics, successes, and downfall – can be explained by understanding </w:t>
                             </w:r>
                             <w:r>
                               <w:rPr>
@@ -193,16 +185,7 @@
                                 <w:sz w:val="24"/>
                                 <w:szCs w:val="24"/>
                               </w:rPr>
-                              <w:t>b) how the Crown paid for these costs.</w:t>
-                            </w:r>
-                            <w:r>
-                              <w:rPr>
-                                <w:rFonts w:ascii="Garamond" w:eastAsia="Times New Roman" w:hAnsi="Garamond" w:cs="Times New Roman"/>
-                                <w:i/>
-                                <w:sz w:val="24"/>
-                                <w:szCs w:val="24"/>
-                              </w:rPr>
-                              <w:t xml:space="preserve"> </w:t>
+                              <w:t xml:space="preserve">b) how the Crown paid for these costs. </w:t>
                             </w:r>
                             <w:r>
                               <w:rPr>
@@ -776,8 +759,6 @@
     </w:p>
     <w:p>
       <w:pPr>
-        <w:spacing w:line="480" w:lineRule="auto"/>
-        <w:ind w:firstLine="720"/>
         <w:rPr>
           <w:rFonts w:ascii="Garamond" w:eastAsia="Times New Roman" w:hAnsi="Garamond" w:cs="Times New Roman"/>
           <w:sz w:val="24"/>
@@ -893,7 +874,6 @@
     </w:p>
     <w:p>
       <w:pPr>
-        <w:spacing w:line="480" w:lineRule="auto"/>
         <w:ind w:firstLine="720"/>
         <w:rPr>
           <w:rFonts w:ascii="Garamond" w:eastAsia="Times New Roman" w:hAnsi="Garamond" w:cs="Times New Roman"/>
@@ -971,16 +951,7 @@
           <w:sz w:val="24"/>
           <w:szCs w:val="24"/>
         </w:rPr>
-        <w:t xml:space="preserve"> its </w:t>
-      </w:r>
-      <w:r>
-        <w:rPr>
-          <w:rFonts w:ascii="Garamond" w:eastAsia="Times New Roman" w:hAnsi="Garamond" w:cs="Times New Roman"/>
-          <w:sz w:val="24"/>
-          <w:szCs w:val="24"/>
-        </w:rPr>
-        <w:lastRenderedPageBreak/>
-        <w:t xml:space="preserve">characteristics, successes, and downfall </w:t>
+        <w:t xml:space="preserve"> its characteristics, successes, and downfall </w:t>
       </w:r>
       <w:r>
         <w:rPr>
@@ -1067,7 +1038,6 @@
     </w:p>
     <w:p>
       <w:pPr>
-        <w:spacing w:line="480" w:lineRule="auto"/>
         <w:ind w:firstLine="720"/>
         <w:rPr>
           <w:rFonts w:ascii="Garamond" w:eastAsia="Times New Roman" w:hAnsi="Garamond" w:cs="Times New Roman"/>
@@ -1102,7 +1072,6 @@
     </w:p>
     <w:p>
       <w:pPr>
-        <w:spacing w:line="480" w:lineRule="auto"/>
         <w:ind w:firstLine="720"/>
         <w:rPr>
           <w:rFonts w:ascii="Garamond" w:eastAsia="Times New Roman" w:hAnsi="Garamond" w:cs="Times New Roman"/>
@@ -1116,7 +1085,16 @@
           <w:sz w:val="24"/>
           <w:szCs w:val="24"/>
         </w:rPr>
-        <w:t>By the sixteenth century, and especially after 1519, the year Charles V became Holy Roman Emperor and the year Hernan Cortes began the conquest of the Aztec empire, Habsburg Spain was unquestionably the most powerful force in western Europe.</w:t>
+        <w:t xml:space="preserve">By the sixteenth century, and especially after 1519, the year Charles V became Holy Roman Emperor and the year Hernan Cortes began the conquest of the Aztec empire, Habsburg Spain was </w:t>
+      </w:r>
+      <w:r>
+        <w:rPr>
+          <w:rFonts w:ascii="Garamond" w:eastAsia="Times New Roman" w:hAnsi="Garamond" w:cs="Times New Roman"/>
+          <w:sz w:val="24"/>
+          <w:szCs w:val="24"/>
+        </w:rPr>
+        <w:lastRenderedPageBreak/>
+        <w:t>unquestionably the most powerful force in western Europe.</w:t>
       </w:r>
       <w:r>
         <w:rPr>
@@ -1244,7 +1222,6 @@
     </w:p>
     <w:p>
       <w:pPr>
-        <w:spacing w:line="480" w:lineRule="auto"/>
         <w:ind w:firstLine="720"/>
         <w:rPr>
           <w:rFonts w:ascii="Garamond" w:eastAsia="Times New Roman" w:hAnsi="Garamond" w:cs="Times New Roman"/>
@@ -1258,7 +1235,6 @@
           <w:sz w:val="24"/>
           <w:szCs w:val="24"/>
         </w:rPr>
-        <w:lastRenderedPageBreak/>
         <w:t xml:space="preserve">Compared to the Ottomans, who utilized a </w:t>
       </w:r>
       <w:r>
@@ -1445,16 +1421,7 @@
           <w:sz w:val="24"/>
           <w:szCs w:val="24"/>
         </w:rPr>
-        <w:t xml:space="preserve">tat battles with the Ottomans required a large </w:t>
-      </w:r>
-      <w:r>
-        <w:rPr>
-          <w:rFonts w:ascii="Garamond" w:eastAsia="Times New Roman" w:hAnsi="Garamond" w:cs="Times New Roman"/>
-          <w:sz w:val="24"/>
-          <w:szCs w:val="24"/>
-        </w:rPr>
-        <w:lastRenderedPageBreak/>
-        <w:t>budget as well.  Thus, with costly maintenance</w:t>
+        <w:t>tat battles with the Ottomans required a large budget as well.  Thus, with costly maintenance</w:t>
       </w:r>
       <w:r>
         <w:rPr>
@@ -1507,7 +1474,6 @@
     </w:p>
     <w:p>
       <w:pPr>
-        <w:spacing w:line="480" w:lineRule="auto"/>
         <w:ind w:firstLine="720"/>
         <w:rPr>
           <w:rFonts w:ascii="Garamond" w:eastAsia="Times New Roman" w:hAnsi="Garamond" w:cs="Times New Roman"/>
@@ -1521,6 +1487,7 @@
           <w:sz w:val="24"/>
           <w:szCs w:val="24"/>
         </w:rPr>
+        <w:lastRenderedPageBreak/>
         <w:t>Spanish America, after the conquest of the Aztec and Incan empires, proved to be an essential component of the Spanish empire.  In fact, while Spain at home was stricken by war and debt, the Americas were relatively successful and began to flourish after the seventeenth century</w:t>
       </w:r>
       <w:r>
@@ -1744,7 +1711,6 @@
     </w:p>
     <w:p>
       <w:pPr>
-        <w:spacing w:line="480" w:lineRule="auto"/>
         <w:ind w:firstLine="720"/>
         <w:rPr>
           <w:rFonts w:ascii="Garamond" w:eastAsia="Times New Roman" w:hAnsi="Garamond" w:cs="Times New Roman"/>
@@ -1758,16 +1724,7 @@
           <w:sz w:val="24"/>
           <w:szCs w:val="24"/>
         </w:rPr>
-        <w:t xml:space="preserve">Despite the success in the New World, the constant flow of silver could not sustain the cost of imperial maintenance at home.  Mounting debt, the inability to reimburse its army in Europe, and the rise of France and England as domestic powers drastically limited Habsburg influence in the </w:t>
-      </w:r>
-      <w:r>
-        <w:rPr>
-          <w:rFonts w:ascii="Garamond" w:eastAsia="Times New Roman" w:hAnsi="Garamond" w:cs="Times New Roman"/>
-          <w:sz w:val="24"/>
-          <w:szCs w:val="24"/>
-        </w:rPr>
-        <w:lastRenderedPageBreak/>
-        <w:t>Netherlands.  The los</w:t>
+        <w:t>Despite the success in the New World, the constant flow of silver could not sustain the cost of imperial maintenance at home.  Mounting debt, the inability to reimburse its army in Europe, and the rise of France and England as domestic powers drastically limited Habsburg influence in the Netherlands.  The los</w:t>
       </w:r>
       <w:r>
         <w:rPr>
@@ -1805,7 +1762,6 @@
     </w:p>
     <w:p>
       <w:pPr>
-        <w:spacing w:line="480" w:lineRule="auto"/>
         <w:ind w:firstLine="720"/>
         <w:rPr>
           <w:rFonts w:ascii="Garamond" w:eastAsia="Times New Roman" w:hAnsi="Garamond" w:cs="Times New Roman"/>
@@ -1964,7 +1920,6 @@
     </w:p>
     <w:p>
       <w:pPr>
-        <w:spacing w:line="480" w:lineRule="auto"/>
         <w:ind w:firstLine="720"/>
         <w:rPr>
           <w:rFonts w:ascii="Times New Roman" w:eastAsia="Times New Roman" w:hAnsi="Times New Roman" w:cs="Times New Roman"/>

</xml_diff>